<commit_message>
test runner code working fine
</commit_message>
<xml_diff>
--- a/src/test/java/TestData/API_Automation_Tutorials.docx
+++ b/src/test/java/TestData/API_Automation_Tutorials.docx
@@ -511,9 +511,12 @@
     </w:p>
     <w:p>
       <w:pPr>
-        <w:rPr>
-          <w:b/>
-          <w:bCs/>
+        <w:pStyle w:val="ListParagraph"/>
+        <w:numPr>
+          <w:ilvl w:val="0"/>
+          <w:numId w:val="1"/>
+        </w:numPr>
+        <w:rPr>
           <w:lang w:val="en-US"/>
         </w:rPr>
       </w:pPr>
@@ -524,6 +527,169 @@
           <w:lang w:val="en-US"/>
         </w:rPr>
         <w:lastRenderedPageBreak/>
+        <w:t>Serialization</w:t>
+      </w:r>
+      <w:r>
+        <w:rPr>
+          <w:lang w:val="en-US"/>
+        </w:rPr>
+        <w:t>: In rest assured context it is the process of converting java object into request body.</w:t>
+      </w:r>
+    </w:p>
+    <w:p>
+      <w:pPr>
+        <w:pStyle w:val="ListParagraph"/>
+        <w:numPr>
+          <w:ilvl w:val="0"/>
+          <w:numId w:val="1"/>
+        </w:numPr>
+        <w:rPr>
+          <w:lang w:val="en-US"/>
+        </w:rPr>
+      </w:pPr>
+      <w:r>
+        <w:rPr>
+          <w:b/>
+          <w:bCs/>
+          <w:lang w:val="en-US"/>
+        </w:rPr>
+        <w:t>Deserialization</w:t>
+      </w:r>
+      <w:r>
+        <w:rPr>
+          <w:lang w:val="en-US"/>
+        </w:rPr>
+        <w:t>: In rest assured context, it is the process of converting the response body back to java object.</w:t>
+      </w:r>
+    </w:p>
+    <w:p>
+      <w:pPr>
+        <w:pStyle w:val="ListParagraph"/>
+        <w:numPr>
+          <w:ilvl w:val="0"/>
+          <w:numId w:val="1"/>
+        </w:numPr>
+        <w:rPr>
+          <w:lang w:val="en-US"/>
+        </w:rPr>
+      </w:pPr>
+      <w:r>
+        <w:rPr>
+          <w:lang w:val="en-US"/>
+        </w:rPr>
+        <w:t>For 7</w:t>
+      </w:r>
+      <w:r>
+        <w:rPr>
+          <w:vertAlign w:val="superscript"/>
+          <w:lang w:val="en-US"/>
+        </w:rPr>
+        <w:t>th</w:t>
+      </w:r>
+      <w:r>
+        <w:rPr>
+          <w:lang w:val="en-US"/>
+        </w:rPr>
+        <w:t xml:space="preserve"> and 8</w:t>
+      </w:r>
+      <w:r>
+        <w:rPr>
+          <w:vertAlign w:val="superscript"/>
+          <w:lang w:val="en-US"/>
+        </w:rPr>
+        <w:t>th</w:t>
+      </w:r>
+      <w:r>
+        <w:rPr>
+          <w:lang w:val="en-US"/>
+        </w:rPr>
+        <w:t xml:space="preserve"> point – Java object is obstructed with the support of POJO Classes</w:t>
+      </w:r>
+      <w:r>
+        <w:rPr>
+          <w:lang w:val="en-US"/>
+        </w:rPr>
+        <w:t>.</w:t>
+      </w:r>
+    </w:p>
+    <w:p>
+      <w:pPr>
+        <w:pStyle w:val="ListParagraph"/>
+        <w:numPr>
+          <w:ilvl w:val="0"/>
+          <w:numId w:val="1"/>
+        </w:numPr>
+        <w:rPr>
+          <w:lang w:val="en-US"/>
+        </w:rPr>
+      </w:pPr>
+      <w:r>
+        <w:rPr>
+          <w:b/>
+          <w:bCs/>
+          <w:lang w:val="en-US"/>
+        </w:rPr>
+        <w:t xml:space="preserve">Jackson </w:t>
+      </w:r>
+      <w:proofErr w:type="spellStart"/>
+      <w:r>
+        <w:rPr>
+          <w:b/>
+          <w:bCs/>
+          <w:lang w:val="en-US"/>
+        </w:rPr>
+        <w:t>Databind</w:t>
+      </w:r>
+      <w:proofErr w:type="spellEnd"/>
+      <w:r>
+        <w:rPr>
+          <w:lang w:val="en-US"/>
+        </w:rPr>
+        <w:t xml:space="preserve"> </w:t>
+      </w:r>
+      <w:r>
+        <w:rPr>
+          <w:lang w:val="en-US"/>
+        </w:rPr>
+        <w:t xml:space="preserve">or </w:t>
+      </w:r>
+      <w:proofErr w:type="spellStart"/>
+      <w:r>
+        <w:rPr>
+          <w:b/>
+          <w:bCs/>
+          <w:lang w:val="en-US"/>
+        </w:rPr>
+        <w:t>gson</w:t>
+      </w:r>
+      <w:proofErr w:type="spellEnd"/>
+      <w:r>
+        <w:rPr>
+          <w:lang w:val="en-US"/>
+        </w:rPr>
+        <w:t xml:space="preserve"> </w:t>
+      </w:r>
+      <w:r>
+        <w:rPr>
+          <w:lang w:val="en-US"/>
+        </w:rPr>
+        <w:t>dependency need to be added for serialization / deserialization.</w:t>
+      </w:r>
+    </w:p>
+    <w:p>
+      <w:pPr>
+        <w:rPr>
+          <w:b/>
+          <w:bCs/>
+          <w:lang w:val="en-US"/>
+        </w:rPr>
+      </w:pPr>
+      <w:r>
+        <w:rPr>
+          <w:b/>
+          <w:bCs/>
+          <w:lang w:val="en-US"/>
+        </w:rPr>
         <w:t>Different types of methods: (CRUD)</w:t>
       </w:r>
     </w:p>

</xml_diff>

<commit_message>
Spec builder common method done
</commit_message>
<xml_diff>
--- a/src/test/java/TestData/API_Automation_Tutorials.docx
+++ b/src/test/java/TestData/API_Automation_Tutorials.docx
@@ -848,6 +848,131 @@
     <w:p>
       <w:pPr>
         <w:rPr>
+          <w:b/>
+          <w:bCs/>
+          <w:u w:val="single"/>
+          <w:lang w:val="en-US"/>
+        </w:rPr>
+      </w:pPr>
+      <w:r>
+        <w:rPr>
+          <w:b/>
+          <w:bCs/>
+          <w:u w:val="single"/>
+          <w:lang w:val="en-US"/>
+        </w:rPr>
+        <w:t>Prerequisites:</w:t>
+      </w:r>
+    </w:p>
+    <w:p>
+      <w:pPr>
+        <w:pStyle w:val="ListParagraph"/>
+        <w:numPr>
+          <w:ilvl w:val="0"/>
+          <w:numId w:val="4"/>
+        </w:numPr>
+        <w:rPr>
+          <w:lang w:val="en-US"/>
+        </w:rPr>
+      </w:pPr>
+      <w:r>
+        <w:rPr>
+          <w:lang w:val="en-US"/>
+        </w:rPr>
+        <w:t>Rest Assured Testing Basics</w:t>
+      </w:r>
+    </w:p>
+    <w:p>
+      <w:pPr>
+        <w:pStyle w:val="ListParagraph"/>
+        <w:numPr>
+          <w:ilvl w:val="0"/>
+          <w:numId w:val="4"/>
+        </w:numPr>
+        <w:rPr>
+          <w:lang w:val="en-US"/>
+        </w:rPr>
+      </w:pPr>
+      <w:r>
+        <w:rPr>
+          <w:lang w:val="en-US"/>
+        </w:rPr>
+        <w:t xml:space="preserve">Serialization and Deserialization using POJO </w:t>
+      </w:r>
+      <w:proofErr w:type="gramStart"/>
+      <w:r>
+        <w:rPr>
+          <w:lang w:val="en-US"/>
+        </w:rPr>
+        <w:t>classes</w:t>
+      </w:r>
+      <w:proofErr w:type="gramEnd"/>
+    </w:p>
+    <w:p>
+      <w:pPr>
+        <w:pStyle w:val="ListParagraph"/>
+        <w:numPr>
+          <w:ilvl w:val="0"/>
+          <w:numId w:val="4"/>
+        </w:numPr>
+        <w:rPr>
+          <w:lang w:val="en-US"/>
+        </w:rPr>
+      </w:pPr>
+      <w:r>
+        <w:rPr>
+          <w:lang w:val="en-US"/>
+        </w:rPr>
+        <w:t>Request and Response Spec Builders</w:t>
+      </w:r>
+    </w:p>
+    <w:p>
+      <w:pPr>
+        <w:pStyle w:val="ListParagraph"/>
+        <w:numPr>
+          <w:ilvl w:val="0"/>
+          <w:numId w:val="4"/>
+        </w:numPr>
+        <w:rPr>
+          <w:lang w:val="en-US"/>
+        </w:rPr>
+      </w:pPr>
+      <w:r>
+        <w:rPr>
+          <w:lang w:val="en-US"/>
+        </w:rPr>
+        <w:t>Understanding of Cucumber</w:t>
+      </w:r>
+    </w:p>
+    <w:p>
+      <w:pPr>
+        <w:pStyle w:val="ListParagraph"/>
+        <w:numPr>
+          <w:ilvl w:val="0"/>
+          <w:numId w:val="4"/>
+        </w:numPr>
+        <w:rPr>
+          <w:lang w:val="en-US"/>
+        </w:rPr>
+      </w:pPr>
+      <w:r>
+        <w:rPr>
+          <w:lang w:val="en-US"/>
+        </w:rPr>
+        <w:t xml:space="preserve">Maven project set </w:t>
+      </w:r>
+      <w:proofErr w:type="gramStart"/>
+      <w:r>
+        <w:rPr>
+          <w:lang w:val="en-US"/>
+        </w:rPr>
+        <w:t>up</w:t>
+      </w:r>
+      <w:proofErr w:type="gramEnd"/>
+    </w:p>
+    <w:p>
+      <w:pPr>
+        <w:rPr>
           <w:lang w:val="en-US"/>
         </w:rPr>
       </w:pPr>
@@ -961,6 +1086,95 @@
     </w:lvl>
   </w:abstractNum>
   <w:abstractNum w:abstractNumId="1" w15:restartNumberingAfterBreak="0">
+    <w:nsid w:val="40FD785E"/>
+    <w:multiLevelType w:val="hybridMultilevel"/>
+    <w:tmpl w:val="15BC35F8"/>
+    <w:lvl w:ilvl="0" w:tplc="40090011">
+      <w:start w:val="1"/>
+      <w:numFmt w:val="decimal"/>
+      <w:lvlText w:val="%1)"/>
+      <w:lvlJc w:val="left"/>
+      <w:pPr>
+        <w:ind w:left="720" w:hanging="360"/>
+      </w:pPr>
+      <w:rPr>
+        <w:rFonts w:hint="default"/>
+      </w:rPr>
+    </w:lvl>
+    <w:lvl w:ilvl="1" w:tplc="40090019" w:tentative="1">
+      <w:start w:val="1"/>
+      <w:numFmt w:val="lowerLetter"/>
+      <w:lvlText w:val="%2."/>
+      <w:lvlJc w:val="left"/>
+      <w:pPr>
+        <w:ind w:left="1440" w:hanging="360"/>
+      </w:pPr>
+    </w:lvl>
+    <w:lvl w:ilvl="2" w:tplc="4009001B" w:tentative="1">
+      <w:start w:val="1"/>
+      <w:numFmt w:val="lowerRoman"/>
+      <w:lvlText w:val="%3."/>
+      <w:lvlJc w:val="right"/>
+      <w:pPr>
+        <w:ind w:left="2160" w:hanging="180"/>
+      </w:pPr>
+    </w:lvl>
+    <w:lvl w:ilvl="3" w:tplc="4009000F" w:tentative="1">
+      <w:start w:val="1"/>
+      <w:numFmt w:val="decimal"/>
+      <w:lvlText w:val="%4."/>
+      <w:lvlJc w:val="left"/>
+      <w:pPr>
+        <w:ind w:left="2880" w:hanging="360"/>
+      </w:pPr>
+    </w:lvl>
+    <w:lvl w:ilvl="4" w:tplc="40090019" w:tentative="1">
+      <w:start w:val="1"/>
+      <w:numFmt w:val="lowerLetter"/>
+      <w:lvlText w:val="%5."/>
+      <w:lvlJc w:val="left"/>
+      <w:pPr>
+        <w:ind w:left="3600" w:hanging="360"/>
+      </w:pPr>
+    </w:lvl>
+    <w:lvl w:ilvl="5" w:tplc="4009001B" w:tentative="1">
+      <w:start w:val="1"/>
+      <w:numFmt w:val="lowerRoman"/>
+      <w:lvlText w:val="%6."/>
+      <w:lvlJc w:val="right"/>
+      <w:pPr>
+        <w:ind w:left="4320" w:hanging="180"/>
+      </w:pPr>
+    </w:lvl>
+    <w:lvl w:ilvl="6" w:tplc="4009000F" w:tentative="1">
+      <w:start w:val="1"/>
+      <w:numFmt w:val="decimal"/>
+      <w:lvlText w:val="%7."/>
+      <w:lvlJc w:val="left"/>
+      <w:pPr>
+        <w:ind w:left="5040" w:hanging="360"/>
+      </w:pPr>
+    </w:lvl>
+    <w:lvl w:ilvl="7" w:tplc="40090019" w:tentative="1">
+      <w:start w:val="1"/>
+      <w:numFmt w:val="lowerLetter"/>
+      <w:lvlText w:val="%8."/>
+      <w:lvlJc w:val="left"/>
+      <w:pPr>
+        <w:ind w:left="5760" w:hanging="360"/>
+      </w:pPr>
+    </w:lvl>
+    <w:lvl w:ilvl="8" w:tplc="4009001B" w:tentative="1">
+      <w:start w:val="1"/>
+      <w:numFmt w:val="lowerRoman"/>
+      <w:lvlText w:val="%9."/>
+      <w:lvlJc w:val="right"/>
+      <w:pPr>
+        <w:ind w:left="6480" w:hanging="180"/>
+      </w:pPr>
+    </w:lvl>
+  </w:abstractNum>
+  <w:abstractNum w:abstractNumId="2" w15:restartNumberingAfterBreak="0">
     <w:nsid w:val="51920D85"/>
     <w:multiLevelType w:val="hybridMultilevel"/>
     <w:tmpl w:val="3D122EDC"/>
@@ -1049,7 +1263,7 @@
       </w:pPr>
     </w:lvl>
   </w:abstractNum>
-  <w:abstractNum w:abstractNumId="2" w15:restartNumberingAfterBreak="0">
+  <w:abstractNum w:abstractNumId="3" w15:restartNumberingAfterBreak="0">
     <w:nsid w:val="62081BCB"/>
     <w:multiLevelType w:val="hybridMultilevel"/>
     <w:tmpl w:val="62141A7E"/>
@@ -1142,10 +1356,13 @@
     <w:abstractNumId w:val="0"/>
   </w:num>
   <w:num w:numId="2" w16cid:durableId="424687967">
-    <w:abstractNumId w:val="1"/>
+    <w:abstractNumId w:val="2"/>
   </w:num>
   <w:num w:numId="3" w16cid:durableId="1539658790">
-    <w:abstractNumId w:val="2"/>
+    <w:abstractNumId w:val="3"/>
+  </w:num>
+  <w:num w:numId="4" w16cid:durableId="426191874">
+    <w:abstractNumId w:val="1"/>
   </w:num>
 </w:numbering>
 </file>

</xml_diff>

<commit_message>
API Automation tutorial document got revised with latest update
</commit_message>
<xml_diff>
--- a/src/test/java/TestData/API_Automation_Tutorials.docx
+++ b/src/test/java/TestData/API_Automation_Tutorials.docx
@@ -10,6 +10,24 @@
           <w:lang w:val="en-US"/>
         </w:rPr>
       </w:pPr>
+    </w:p>
+    <w:p>
+      <w:pPr>
+        <w:rPr>
+          <w:b/>
+          <w:bCs/>
+          <w:lang w:val="en-US"/>
+        </w:rPr>
+      </w:pPr>
+    </w:p>
+    <w:p>
+      <w:pPr>
+        <w:rPr>
+          <w:b/>
+          <w:bCs/>
+          <w:lang w:val="en-US"/>
+        </w:rPr>
+      </w:pPr>
       <w:r>
         <w:rPr>
           <w:b/>
@@ -59,16 +77,8 @@
         <w:rPr>
           <w:lang w:val="en-US"/>
         </w:rPr>
-        <w:t xml:space="preserve"> protocol is independent of any </w:t>
-      </w:r>
-      <w:proofErr w:type="gramStart"/>
-      <w:r>
-        <w:rPr>
-          <w:lang w:val="en-US"/>
-        </w:rPr>
-        <w:t>language</w:t>
-      </w:r>
-      <w:proofErr w:type="gramEnd"/>
+        <w:t xml:space="preserve"> protocol is independent of any language</w:t>
+      </w:r>
     </w:p>
     <w:p>
       <w:pPr>
@@ -193,21 +203,7 @@
         <w:rPr>
           <w:lang w:val="en-US"/>
         </w:rPr>
-        <w:t xml:space="preserve"> – They are </w:t>
-      </w:r>
-      <w:proofErr w:type="gramStart"/>
-      <w:r>
-        <w:rPr>
-          <w:lang w:val="en-US"/>
-        </w:rPr>
-        <w:t>the part</w:t>
-      </w:r>
-      <w:proofErr w:type="gramEnd"/>
-      <w:r>
-        <w:rPr>
-          <w:lang w:val="en-US"/>
-        </w:rPr>
-        <w:t xml:space="preserve"> of URL path.</w:t>
+        <w:t xml:space="preserve"> – They are the part of URL path.</w:t>
       </w:r>
     </w:p>
     <w:p>
@@ -526,7 +522,6 @@
           <w:bCs/>
           <w:lang w:val="en-US"/>
         </w:rPr>
-        <w:lastRenderedPageBreak/>
         <w:t>Serialization</w:t>
       </w:r>
       <w:r>
@@ -629,18 +624,8 @@
           <w:bCs/>
           <w:lang w:val="en-US"/>
         </w:rPr>
-        <w:t xml:space="preserve">Jackson </w:t>
-      </w:r>
-      <w:proofErr w:type="spellStart"/>
-      <w:r>
-        <w:rPr>
-          <w:b/>
-          <w:bCs/>
-          <w:lang w:val="en-US"/>
-        </w:rPr>
-        <w:t>Databind</w:t>
-      </w:r>
-      <w:proofErr w:type="spellEnd"/>
+        <w:t>Jackson Databind</w:t>
+      </w:r>
       <w:r>
         <w:rPr>
           <w:lang w:val="en-US"/>
@@ -653,7 +638,6 @@
         </w:rPr>
         <w:t xml:space="preserve">or </w:t>
       </w:r>
-      <w:proofErr w:type="spellStart"/>
       <w:r>
         <w:rPr>
           <w:b/>
@@ -662,7 +646,6 @@
         </w:rPr>
         <w:t>gson</w:t>
       </w:r>
-      <w:proofErr w:type="spellEnd"/>
       <w:r>
         <w:rPr>
           <w:lang w:val="en-US"/>
@@ -802,16 +785,8 @@
         <w:rPr>
           <w:lang w:val="en-US"/>
         </w:rPr>
-        <w:t xml:space="preserve"> the server using URL/</w:t>
-      </w:r>
-      <w:proofErr w:type="gramStart"/>
-      <w:r>
-        <w:rPr>
-          <w:lang w:val="en-US"/>
-        </w:rPr>
-        <w:t>address</w:t>
-      </w:r>
-      <w:proofErr w:type="gramEnd"/>
+        <w:t xml:space="preserve"> the server using URL/address</w:t>
+      </w:r>
     </w:p>
     <w:p>
       <w:pPr>
@@ -897,16 +872,8 @@
         <w:rPr>
           <w:lang w:val="en-US"/>
         </w:rPr>
-        <w:t xml:space="preserve">Serialization and Deserialization using POJO </w:t>
-      </w:r>
-      <w:proofErr w:type="gramStart"/>
-      <w:r>
-        <w:rPr>
-          <w:lang w:val="en-US"/>
-        </w:rPr>
-        <w:t>classes</w:t>
-      </w:r>
-      <w:proofErr w:type="gramEnd"/>
+        <w:t>Serialization and Deserialization using POJO classes</w:t>
+      </w:r>
     </w:p>
     <w:p>
       <w:pPr>
@@ -959,16 +926,175 @@
         <w:rPr>
           <w:lang w:val="en-US"/>
         </w:rPr>
-        <w:t xml:space="preserve">Maven project set </w:t>
-      </w:r>
-      <w:proofErr w:type="gramStart"/>
-      <w:r>
-        <w:rPr>
-          <w:lang w:val="en-US"/>
-        </w:rPr>
-        <w:t>up</w:t>
-      </w:r>
-      <w:proofErr w:type="gramEnd"/>
+        <w:t>Maven project set up</w:t>
+      </w:r>
+    </w:p>
+    <w:p>
+      <w:pPr>
+        <w:rPr>
+          <w:b/>
+          <w:bCs/>
+          <w:u w:val="single"/>
+          <w:lang w:val="en-US"/>
+        </w:rPr>
+      </w:pPr>
+      <w:r>
+        <w:rPr>
+          <w:b/>
+          <w:bCs/>
+          <w:u w:val="single"/>
+          <w:lang w:val="en-US"/>
+        </w:rPr>
+        <w:t>Execution via Maven command:</w:t>
+      </w:r>
+    </w:p>
+    <w:p>
+      <w:pPr>
+        <w:pStyle w:val="ListParagraph"/>
+        <w:numPr>
+          <w:ilvl w:val="0"/>
+          <w:numId w:val="5"/>
+        </w:numPr>
+        <w:rPr>
+          <w:lang w:val="en-US"/>
+        </w:rPr>
+      </w:pPr>
+      <w:r>
+        <w:rPr>
+          <w:lang w:val="en-US"/>
+        </w:rPr>
+        <w:t>Open CMD window and give your project path:</w:t>
+      </w:r>
+    </w:p>
+    <w:p>
+      <w:pPr>
+        <w:pStyle w:val="ListParagraph"/>
+        <w:rPr>
+          <w:b/>
+          <w:bCs/>
+          <w:lang w:val="en-US"/>
+        </w:rPr>
+      </w:pPr>
+      <w:r>
+        <w:rPr>
+          <w:b/>
+          <w:bCs/>
+          <w:lang w:val="en-US"/>
+        </w:rPr>
+        <w:t>cd &lt;“full path of your project”&gt;</w:t>
+      </w:r>
+    </w:p>
+    <w:p>
+      <w:pPr>
+        <w:pStyle w:val="ListParagraph"/>
+        <w:numPr>
+          <w:ilvl w:val="0"/>
+          <w:numId w:val="5"/>
+        </w:numPr>
+        <w:rPr>
+          <w:lang w:val="en-US"/>
+        </w:rPr>
+      </w:pPr>
+      <w:r>
+        <w:rPr>
+          <w:lang w:val="en-US"/>
+        </w:rPr>
+        <w:t>Give below command:</w:t>
+      </w:r>
+    </w:p>
+    <w:p>
+      <w:pPr>
+        <w:pStyle w:val="ListParagraph"/>
+        <w:rPr>
+          <w:lang w:val="en-US"/>
+        </w:rPr>
+      </w:pPr>
+      <w:r>
+        <w:rPr>
+          <w:b/>
+          <w:bCs/>
+          <w:lang w:val="en-US"/>
+        </w:rPr>
+        <w:t>mvn compile</w:t>
+      </w:r>
+      <w:r>
+        <w:rPr>
+          <w:lang w:val="en-US"/>
+        </w:rPr>
+        <w:t xml:space="preserve"> (This command will compile only not run it)</w:t>
+      </w:r>
+    </w:p>
+    <w:p>
+      <w:pPr>
+        <w:pStyle w:val="ListParagraph"/>
+        <w:numPr>
+          <w:ilvl w:val="0"/>
+          <w:numId w:val="5"/>
+        </w:numPr>
+        <w:rPr>
+          <w:lang w:val="en-US"/>
+        </w:rPr>
+      </w:pPr>
+      <w:r>
+        <w:rPr>
+          <w:lang w:val="en-US"/>
+        </w:rPr>
+        <w:t>Or else give below command:</w:t>
+      </w:r>
+    </w:p>
+    <w:p>
+      <w:pPr>
+        <w:pStyle w:val="ListParagraph"/>
+        <w:rPr>
+          <w:lang w:val="en-US"/>
+        </w:rPr>
+      </w:pPr>
+      <w:r>
+        <w:rPr>
+          <w:b/>
+          <w:bCs/>
+          <w:lang w:val="en-US"/>
+        </w:rPr>
+        <w:t>mvn test</w:t>
+      </w:r>
+      <w:r>
+        <w:rPr>
+          <w:lang w:val="en-US"/>
+        </w:rPr>
+        <w:t>(This command will compile and then run it)</w:t>
+      </w:r>
+    </w:p>
+    <w:p>
+      <w:pPr>
+        <w:pStyle w:val="ListParagraph"/>
+        <w:numPr>
+          <w:ilvl w:val="0"/>
+          <w:numId w:val="5"/>
+        </w:numPr>
+        <w:rPr>
+          <w:lang w:val="en-US"/>
+        </w:rPr>
+      </w:pPr>
+      <w:r>
+        <w:rPr>
+          <w:lang w:val="en-US"/>
+        </w:rPr>
+        <w:t>If you want to run via maven command for specific tags only, then the command is:</w:t>
+      </w:r>
+      <w:r>
+        <w:rPr>
+          <w:lang w:val="en-US"/>
+        </w:rPr>
+        <w:br/>
+      </w:r>
+      <w:r>
+        <w:rPr>
+          <w:b/>
+          <w:bCs/>
+          <w:lang w:val="en-US"/>
+        </w:rPr>
+        <w:t>mvn test -Dcucumber.options_”—tags @AddPlace”</w:t>
+      </w:r>
     </w:p>
     <w:p>
       <w:pPr>
@@ -1086,6 +1212,95 @@
     </w:lvl>
   </w:abstractNum>
   <w:abstractNum w:abstractNumId="1" w15:restartNumberingAfterBreak="0">
+    <w:nsid w:val="309F72FE"/>
+    <w:multiLevelType w:val="hybridMultilevel"/>
+    <w:tmpl w:val="A6904CDE"/>
+    <w:lvl w:ilvl="0" w:tplc="40090011">
+      <w:start w:val="1"/>
+      <w:numFmt w:val="decimal"/>
+      <w:lvlText w:val="%1)"/>
+      <w:lvlJc w:val="left"/>
+      <w:pPr>
+        <w:ind w:left="720" w:hanging="360"/>
+      </w:pPr>
+      <w:rPr>
+        <w:rFonts w:hint="default"/>
+      </w:rPr>
+    </w:lvl>
+    <w:lvl w:ilvl="1" w:tplc="40090019" w:tentative="1">
+      <w:start w:val="1"/>
+      <w:numFmt w:val="lowerLetter"/>
+      <w:lvlText w:val="%2."/>
+      <w:lvlJc w:val="left"/>
+      <w:pPr>
+        <w:ind w:left="1440" w:hanging="360"/>
+      </w:pPr>
+    </w:lvl>
+    <w:lvl w:ilvl="2" w:tplc="4009001B" w:tentative="1">
+      <w:start w:val="1"/>
+      <w:numFmt w:val="lowerRoman"/>
+      <w:lvlText w:val="%3."/>
+      <w:lvlJc w:val="right"/>
+      <w:pPr>
+        <w:ind w:left="2160" w:hanging="180"/>
+      </w:pPr>
+    </w:lvl>
+    <w:lvl w:ilvl="3" w:tplc="4009000F" w:tentative="1">
+      <w:start w:val="1"/>
+      <w:numFmt w:val="decimal"/>
+      <w:lvlText w:val="%4."/>
+      <w:lvlJc w:val="left"/>
+      <w:pPr>
+        <w:ind w:left="2880" w:hanging="360"/>
+      </w:pPr>
+    </w:lvl>
+    <w:lvl w:ilvl="4" w:tplc="40090019" w:tentative="1">
+      <w:start w:val="1"/>
+      <w:numFmt w:val="lowerLetter"/>
+      <w:lvlText w:val="%5."/>
+      <w:lvlJc w:val="left"/>
+      <w:pPr>
+        <w:ind w:left="3600" w:hanging="360"/>
+      </w:pPr>
+    </w:lvl>
+    <w:lvl w:ilvl="5" w:tplc="4009001B" w:tentative="1">
+      <w:start w:val="1"/>
+      <w:numFmt w:val="lowerRoman"/>
+      <w:lvlText w:val="%6."/>
+      <w:lvlJc w:val="right"/>
+      <w:pPr>
+        <w:ind w:left="4320" w:hanging="180"/>
+      </w:pPr>
+    </w:lvl>
+    <w:lvl w:ilvl="6" w:tplc="4009000F" w:tentative="1">
+      <w:start w:val="1"/>
+      <w:numFmt w:val="decimal"/>
+      <w:lvlText w:val="%7."/>
+      <w:lvlJc w:val="left"/>
+      <w:pPr>
+        <w:ind w:left="5040" w:hanging="360"/>
+      </w:pPr>
+    </w:lvl>
+    <w:lvl w:ilvl="7" w:tplc="40090019" w:tentative="1">
+      <w:start w:val="1"/>
+      <w:numFmt w:val="lowerLetter"/>
+      <w:lvlText w:val="%8."/>
+      <w:lvlJc w:val="left"/>
+      <w:pPr>
+        <w:ind w:left="5760" w:hanging="360"/>
+      </w:pPr>
+    </w:lvl>
+    <w:lvl w:ilvl="8" w:tplc="4009001B" w:tentative="1">
+      <w:start w:val="1"/>
+      <w:numFmt w:val="lowerRoman"/>
+      <w:lvlText w:val="%9."/>
+      <w:lvlJc w:val="right"/>
+      <w:pPr>
+        <w:ind w:left="6480" w:hanging="180"/>
+      </w:pPr>
+    </w:lvl>
+  </w:abstractNum>
+  <w:abstractNum w:abstractNumId="2" w15:restartNumberingAfterBreak="0">
     <w:nsid w:val="40FD785E"/>
     <w:multiLevelType w:val="hybridMultilevel"/>
     <w:tmpl w:val="15BC35F8"/>
@@ -1174,7 +1389,7 @@
       </w:pPr>
     </w:lvl>
   </w:abstractNum>
-  <w:abstractNum w:abstractNumId="2" w15:restartNumberingAfterBreak="0">
+  <w:abstractNum w:abstractNumId="3" w15:restartNumberingAfterBreak="0">
     <w:nsid w:val="51920D85"/>
     <w:multiLevelType w:val="hybridMultilevel"/>
     <w:tmpl w:val="3D122EDC"/>
@@ -1263,7 +1478,7 @@
       </w:pPr>
     </w:lvl>
   </w:abstractNum>
-  <w:abstractNum w:abstractNumId="3" w15:restartNumberingAfterBreak="0">
+  <w:abstractNum w:abstractNumId="4" w15:restartNumberingAfterBreak="0">
     <w:nsid w:val="62081BCB"/>
     <w:multiLevelType w:val="hybridMultilevel"/>
     <w:tmpl w:val="62141A7E"/>
@@ -1356,12 +1571,15 @@
     <w:abstractNumId w:val="0"/>
   </w:num>
   <w:num w:numId="2" w16cid:durableId="424687967">
+    <w:abstractNumId w:val="3"/>
+  </w:num>
+  <w:num w:numId="3" w16cid:durableId="1539658790">
+    <w:abstractNumId w:val="4"/>
+  </w:num>
+  <w:num w:numId="4" w16cid:durableId="426191874">
     <w:abstractNumId w:val="2"/>
   </w:num>
-  <w:num w:numId="3" w16cid:durableId="1539658790">
-    <w:abstractNumId w:val="3"/>
-  </w:num>
-  <w:num w:numId="4" w16cid:durableId="426191874">
+  <w:num w:numId="5" w16cid:durableId="1316908147">
     <w:abstractNumId w:val="1"/>
   </w:num>
 </w:numbering>

</xml_diff>